<commit_message>
address point about linearity of filters
</commit_message>
<xml_diff>
--- a/response to reviewers.docx
+++ b/response to reviewers.docx
@@ -16,21 +16,7 @@
           <w:sz w:val="20"/>
           <w:szCs w:val="20"/>
         </w:rPr>
-        <w:t>We would like to than</w:t>
-      </w:r>
-      <w:r>
-        <w:rPr>
-          <w:sz w:val="20"/>
-          <w:szCs w:val="20"/>
-        </w:rPr>
-        <w:t>k</w:t>
-      </w:r>
-      <w:r>
-        <w:rPr>
-          <w:sz w:val="20"/>
-          <w:szCs w:val="20"/>
-        </w:rPr>
-        <w:t xml:space="preserve"> the reviewers for their insightful and constructive suggestions. Our reply to reviewers is below (with original reviewer comments in blue).</w:t>
+        <w:t>We would like to thank the reviewers for their insightful and constructive suggestions. Our reply to reviewers is below (with original reviewer comments in blue).</w:t>
       </w:r>
     </w:p>
     <w:p>
@@ -185,35 +171,7 @@
           <w:sz w:val="20"/>
           <w:szCs w:val="20"/>
         </w:rPr>
-        <w:t xml:space="preserve">We have made a number of amendments in relation to the reviewer's major comment. Firstly, we have changed the mentioned sentence that uses the phrase "complex scenes" to give a few specific examples of the behaviours in which these cells have been implicated, in order not to imply that the nature of the encodings is understood. We have additionally introduced a new figure which shows an illustration of how the R4d neurons respond to </w:t>
-      </w:r>
-      <w:r>
-        <w:rPr>
-          <w:sz w:val="20"/>
-          <w:szCs w:val="20"/>
-        </w:rPr>
-        <w:t>natural images</w:t>
-      </w:r>
-      <w:r>
-        <w:rPr>
-          <w:sz w:val="20"/>
-          <w:szCs w:val="20"/>
-        </w:rPr>
-        <w:t xml:space="preserve">, indicating that there would be useful information given about the positions of the trees. Although, as the reviewer notes, the scope of this paper was principally to examine the RF outputs in relation to the artificial stimuli used in behavioural experiments, we agree that the broader question of the role these cells could play in a more natural context is an interesting one. </w:t>
-      </w:r>
-      <w:r>
-        <w:rPr>
-          <w:sz w:val="20"/>
-          <w:szCs w:val="20"/>
-        </w:rPr>
-        <w:t>Therefore, in addition to the figure</w:t>
-      </w:r>
-      <w:r>
-        <w:rPr>
-          <w:sz w:val="20"/>
-          <w:szCs w:val="20"/>
-        </w:rPr>
-        <w:t xml:space="preserve"> we have added an extra section to the discussion, which, among other points, mentions limitations of the current study in terms of the stimuli used (including a discussion of motion parallax).</w:t>
+        <w:t>We have made a number of amendments in relation to the reviewer's major comment. Firstly, we have changed the mentioned sentence that uses the phrase "complex scenes" to give a few specific examples of the behaviours in which these cells have been implicated, in order not to imply that the nature of the encodings is understood. We have additionally introduced a new figure which shows an illustration of how the R4d neurons respond to natural images, indicating that there would be useful information given about the positions of the trees. Although, as the reviewer notes, the scope of this paper was principally to examine the RF outputs in relation to the artificial stimuli used in behavioural experiments, we agree that the broader question of the role these cells could play in a more natural context is an interesting one. Therefore, in addition to the figure we have added an extra section to the discussion, which, among other points, mentions limitations of the current study in terms of the stimuli used (including a discussion of motion parallax).</w:t>
       </w:r>
     </w:p>
     <w:p>
@@ -557,76 +515,31 @@
           <w:sz w:val="20"/>
           <w:szCs w:val="20"/>
         </w:rPr>
-        <w:t xml:space="preserve">There appears to be some confusion here. We are modelling the data in Seelig and Jayaraman's 2013 paper, which looked at the visual receptive fields of ring neurons cf. their 2015 paper which looked at </w:t>
-      </w:r>
-      <w:r>
-        <w:rPr>
-          <w:color w:val="00000A"/>
-          <w:sz w:val="20"/>
-          <w:szCs w:val="20"/>
-        </w:rPr>
-        <w:t>a ring attractor circuit in the ellipsoid body</w:t>
-      </w:r>
-      <w:r>
-        <w:rPr>
-          <w:color w:val="00000A"/>
-          <w:sz w:val="20"/>
-          <w:szCs w:val="20"/>
-        </w:rPr>
-        <w:t xml:space="preserve"> (both in Nature). We have, however, added a section in the discussion </w:t>
-      </w:r>
-      <w:r>
-        <w:rPr>
-          <w:color w:val="00000A"/>
-          <w:sz w:val="20"/>
-          <w:szCs w:val="20"/>
-        </w:rPr>
-        <w:t>which discusses our modelling in the context of</w:t>
-      </w:r>
-      <w:r>
-        <w:rPr>
-          <w:color w:val="00000A"/>
-          <w:sz w:val="20"/>
-          <w:szCs w:val="20"/>
-        </w:rPr>
-        <w:t xml:space="preserve"> central complex organisation. </w:t>
-      </w:r>
-      <w:r>
-        <w:rPr>
-          <w:color w:val="00000A"/>
-          <w:sz w:val="20"/>
-          <w:szCs w:val="20"/>
-        </w:rPr>
-        <w:t>This brings together the papers and talks about the inputs to ring neurons and their role in the ring attractor etc.</w:t>
-      </w:r>
-    </w:p>
-    <w:p>
-      <w:pPr>
-        <w:pStyle w:val="PreformattedText"/>
-        <w:rPr>
-          <w:rFonts w:ascii="Liberation Mono" w:hAnsi="Liberation Mono"/>
-          <w:color w:val="0000FF"/>
-          <w:sz w:val="20"/>
-          <w:szCs w:val="20"/>
-        </w:rPr>
-      </w:pPr>
-      <w:r>
-        <w:rPr>
-          <w:color w:val="0000FF"/>
-          <w:sz w:val="20"/>
-          <w:szCs w:val="20"/>
-        </w:rPr>
-      </w:r>
-    </w:p>
-    <w:p>
-      <w:pPr>
-        <w:pStyle w:val="PreformattedText"/>
-        <w:rPr>
-          <w:rFonts w:ascii="Liberation Mono" w:hAnsi="Liberation Mono"/>
-          <w:color w:val="0000FF"/>
-          <w:sz w:val="20"/>
-          <w:szCs w:val="20"/>
-        </w:rPr>
+        <w:t>There appears to be some confusion here. We are modelling the data in Seelig and Jayaraman's 2013 paper, which looked at the visual receptive fields of ring neurons cf. their 2015 paper which looked at a ring attractor circuit in the ellipsoid body (both in Nature). We have, however, added a section in the discussion which discusses our modelling in the context of central complex organisation. This brings together the papers and talks about the inputs to ring neurons and their role in the ring attractor etc.</w:t>
+      </w:r>
+    </w:p>
+    <w:p>
+      <w:pPr>
+        <w:pStyle w:val="PreformattedText"/>
+        <w:rPr>
+          <w:rFonts w:ascii="Liberation Mono" w:hAnsi="Liberation Mono"/>
+          <w:color w:val="0000FF"/>
+          <w:sz w:val="20"/>
+          <w:szCs w:val="20"/>
+        </w:rPr>
+      </w:pPr>
+      <w:r>
+        <w:rPr>
+          <w:color w:val="0000FF"/>
+          <w:sz w:val="20"/>
+          <w:szCs w:val="20"/>
+        </w:rPr>
+      </w:r>
+    </w:p>
+    <w:p>
+      <w:pPr>
+        <w:pStyle w:val="PreformattedText"/>
+        <w:rPr/>
       </w:pPr>
       <w:r>
         <w:rPr>
@@ -639,23 +552,16 @@
     </w:p>
     <w:p>
       <w:pPr>
-        <w:pStyle w:val="TextBody"/>
-        <w:rPr>
-          <w:rFonts w:ascii="Liberation Mono" w:hAnsi="Liberation Mono"/>
-          <w:color w:val="00000A"/>
-          <w:sz w:val="20"/>
-          <w:szCs w:val="20"/>
-        </w:rPr>
-      </w:pPr>
-      <w:r>
-        <w:rPr>
-          <w:rFonts w:ascii="Liberation Mono" w:hAnsi="Liberation Mono"/>
-          <w:color w:val="00000A"/>
-          <w:sz w:val="20"/>
-          <w:szCs w:val="20"/>
-          <w:highlight w:val="yellow"/>
-        </w:rPr>
-        <w:t>Seelig and Jayaraman verified the RFs with the standard white noise stimuli technique (their refs 37,41). This is now mentioned in the text.</w:t>
+        <w:pStyle w:val="PreformattedText"/>
+        <w:rPr/>
+      </w:pPr>
+      <w:r>
+        <w:rPr>
+          <w:color w:val="00000A"/>
+          <w:sz w:val="20"/>
+          <w:szCs w:val="20"/>
+        </w:rPr>
+        <w:t>Seelig and Jayaraman used the RFs in this way as linear convolutions (to verify the RF forms). We have added some discussion of this to Materials and methods. We have additionally justified the use of linear filters in the main text (in the Results section).</w:t>
       </w:r>
     </w:p>
     <w:p>
@@ -766,9 +672,12 @@
           <w:szCs w:val="20"/>
           <w:u w:val="none"/>
         </w:rPr>
-        <w:t xml:space="preserve">We have now made </w:t>
-      </w:r>
-      <w:r>
+        <w:t>We have now made discussed our choice of the rotational image difference function in the methods. We have not cited Dewar et al. as we did not look at place homing in this work and so we felt the connection was a little tenuous. We did previously carry out some different modelling work looking at homing that made use of the ring neuron RFs (Dewar et al., Navigation-specific coding in the visual system of Drosophila, Biosystems, 2015) and this is mentioned in the text. We discuss visual navigation in the new section of the discussion, in the context of the more complex visually guided behaviours of which we know insects are capable. In this section, we additionally link it to previous work on active vision and pattern recognition (e.g. Horridge). We also now mention that discrimination capabilities depend on training method – thank you for this suggestion.</w:t>
+      </w:r>
+    </w:p>
+    <w:p>
+      <w:pPr>
+        <w:pStyle w:val="PreformattedText"/>
         <w:rPr>
           <w:rFonts w:ascii="Liberation Mono" w:hAnsi="Liberation Mono"/>
           <w:color w:val="00000A"/>
@@ -776,19 +685,19 @@
           <w:szCs w:val="20"/>
           <w:u w:val="none"/>
         </w:rPr>
-        <w:t>discussed our choice of</w:t>
-      </w:r>
-      <w:r>
-        <w:rPr>
-          <w:rFonts w:ascii="Liberation Mono" w:hAnsi="Liberation Mono"/>
+      </w:pPr>
+      <w:r>
+        <w:rPr>
           <w:color w:val="00000A"/>
           <w:sz w:val="20"/>
           <w:szCs w:val="20"/>
           <w:u w:val="none"/>
         </w:rPr>
-        <w:t xml:space="preserve"> the rotational image difference function in the methods. </w:t>
-      </w:r>
-      <w:r>
+      </w:r>
+    </w:p>
+    <w:p>
+      <w:pPr>
+        <w:pStyle w:val="PreformattedText"/>
         <w:rPr>
           <w:rFonts w:ascii="Liberation Mono" w:hAnsi="Liberation Mono"/>
           <w:color w:val="00000A"/>
@@ -796,187 +705,14 @@
           <w:szCs w:val="20"/>
           <w:u w:val="none"/>
         </w:rPr>
-        <w:t>W</w:t>
-      </w:r>
-      <w:r>
-        <w:rPr>
-          <w:rFonts w:ascii="Liberation Mono" w:hAnsi="Liberation Mono"/>
+      </w:pPr>
+      <w:r>
+        <w:rPr>
           <w:color w:val="00000A"/>
           <w:sz w:val="20"/>
           <w:szCs w:val="20"/>
           <w:u w:val="none"/>
         </w:rPr>
-        <w:t xml:space="preserve">e have not cited Dewar et al. as we </w:t>
-      </w:r>
-      <w:r>
-        <w:rPr>
-          <w:rFonts w:ascii="Liberation Mono" w:hAnsi="Liberation Mono"/>
-          <w:color w:val="00000A"/>
-          <w:sz w:val="20"/>
-          <w:szCs w:val="20"/>
-          <w:u w:val="none"/>
-        </w:rPr>
-        <w:t xml:space="preserve">did not look </w:t>
-      </w:r>
-      <w:r>
-        <w:rPr>
-          <w:rFonts w:ascii="Liberation Mono" w:hAnsi="Liberation Mono"/>
-          <w:color w:val="00000A"/>
-          <w:sz w:val="20"/>
-          <w:szCs w:val="20"/>
-          <w:u w:val="none"/>
-        </w:rPr>
-        <w:t xml:space="preserve">at place homing in this work and so we felt the connection was a little tenuous. We did previously carry out some </w:t>
-      </w:r>
-      <w:r>
-        <w:rPr>
-          <w:rFonts w:ascii="Liberation Mono" w:hAnsi="Liberation Mono"/>
-          <w:color w:val="00000A"/>
-          <w:sz w:val="20"/>
-          <w:szCs w:val="20"/>
-          <w:u w:val="none"/>
-        </w:rPr>
-        <w:t>different</w:t>
-      </w:r>
-      <w:r>
-        <w:rPr>
-          <w:rFonts w:ascii="Liberation Mono" w:hAnsi="Liberation Mono"/>
-          <w:color w:val="00000A"/>
-          <w:sz w:val="20"/>
-          <w:szCs w:val="20"/>
-          <w:u w:val="none"/>
-        </w:rPr>
-        <w:t xml:space="preserve"> modelling work looking at </w:t>
-      </w:r>
-      <w:r>
-        <w:rPr>
-          <w:rFonts w:ascii="Liberation Mono" w:hAnsi="Liberation Mono"/>
-          <w:color w:val="00000A"/>
-          <w:sz w:val="20"/>
-          <w:szCs w:val="20"/>
-          <w:u w:val="none"/>
-        </w:rPr>
-        <w:t xml:space="preserve">homing </w:t>
-      </w:r>
-      <w:r>
-        <w:rPr>
-          <w:rFonts w:ascii="Liberation Mono" w:hAnsi="Liberation Mono"/>
-          <w:color w:val="00000A"/>
-          <w:sz w:val="20"/>
-          <w:szCs w:val="20"/>
-          <w:u w:val="none"/>
-        </w:rPr>
-        <w:t xml:space="preserve">that made use of the ring neuron RFs </w:t>
-      </w:r>
-      <w:r>
-        <w:rPr>
-          <w:rFonts w:ascii="Liberation Mono" w:hAnsi="Liberation Mono"/>
-          <w:color w:val="00000A"/>
-          <w:sz w:val="20"/>
-          <w:szCs w:val="20"/>
-          <w:u w:val="none"/>
-        </w:rPr>
-        <w:t xml:space="preserve">(Dewar et al., Navigation-specific coding in the visual system of Drosophila, Biosystems, 2015) </w:t>
-      </w:r>
-      <w:r>
-        <w:rPr>
-          <w:rFonts w:ascii="Liberation Mono" w:hAnsi="Liberation Mono"/>
-          <w:color w:val="00000A"/>
-          <w:sz w:val="20"/>
-          <w:szCs w:val="20"/>
-          <w:u w:val="none"/>
-        </w:rPr>
-        <w:t xml:space="preserve">and this is mentioned in the text. We discuss visual navigation in the new section </w:t>
-      </w:r>
-      <w:r>
-        <w:rPr>
-          <w:rFonts w:ascii="Liberation Mono" w:hAnsi="Liberation Mono"/>
-          <w:color w:val="00000A"/>
-          <w:sz w:val="20"/>
-          <w:szCs w:val="20"/>
-          <w:u w:val="none"/>
-        </w:rPr>
-        <w:t>of</w:t>
-      </w:r>
-      <w:r>
-        <w:rPr>
-          <w:rFonts w:ascii="Liberation Mono" w:hAnsi="Liberation Mono"/>
-          <w:color w:val="00000A"/>
-          <w:sz w:val="20"/>
-          <w:szCs w:val="20"/>
-          <w:u w:val="none"/>
-        </w:rPr>
-        <w:t xml:space="preserve"> the discussion, in the context of the more complex visually guided behaviours of which we know insects are capable. </w:t>
-      </w:r>
-      <w:r>
-        <w:rPr>
-          <w:rFonts w:ascii="Liberation Mono" w:hAnsi="Liberation Mono"/>
-          <w:color w:val="00000A"/>
-          <w:sz w:val="20"/>
-          <w:szCs w:val="20"/>
-          <w:u w:val="none"/>
-        </w:rPr>
-        <w:t xml:space="preserve">In this section, we </w:t>
-      </w:r>
-      <w:r>
-        <w:rPr>
-          <w:rFonts w:ascii="Liberation Mono" w:hAnsi="Liberation Mono"/>
-          <w:color w:val="00000A"/>
-          <w:sz w:val="20"/>
-          <w:szCs w:val="20"/>
-          <w:u w:val="none"/>
-        </w:rPr>
-        <w:t xml:space="preserve">additionally link it to previous work on active vision and </w:t>
-      </w:r>
-      <w:r>
-        <w:rPr>
-          <w:rFonts w:ascii="Liberation Mono" w:hAnsi="Liberation Mono"/>
-          <w:color w:val="00000A"/>
-          <w:sz w:val="20"/>
-          <w:szCs w:val="20"/>
-          <w:u w:val="none"/>
-        </w:rPr>
-        <w:t>pattern recognition (e.g. Horridge). We also now mention that discrimination capabilities depend on training method – thank you for this suggestion.</w:t>
-      </w:r>
-    </w:p>
-    <w:p>
-      <w:pPr>
-        <w:pStyle w:val="PreformattedText"/>
-        <w:rPr>
-          <w:rFonts w:ascii="Liberation Mono" w:hAnsi="Liberation Mono"/>
-          <w:color w:val="00000A"/>
-          <w:sz w:val="20"/>
-          <w:szCs w:val="20"/>
-          <w:u w:val="none"/>
-        </w:rPr>
-      </w:pPr>
-      <w:r>
-        <w:rPr>
-          <w:color w:val="00000A"/>
-          <w:sz w:val="20"/>
-          <w:szCs w:val="20"/>
-          <w:u w:val="none"/>
-        </w:rPr>
-      </w:r>
-    </w:p>
-    <w:p>
-      <w:pPr>
-        <w:pStyle w:val="PreformattedText"/>
-        <w:rPr>
-          <w:rFonts w:ascii="Liberation Mono" w:hAnsi="Liberation Mono"/>
-          <w:color w:val="00000A"/>
-          <w:sz w:val="20"/>
-          <w:szCs w:val="20"/>
-          <w:u w:val="none"/>
-        </w:rPr>
-      </w:pPr>
-      <w:r>
-        <w:rPr>
-          <w:color w:val="00000A"/>
-          <w:sz w:val="20"/>
-          <w:szCs w:val="20"/>
-          <w:u w:val="none"/>
-        </w:rPr>
         <w:t>Data showing a boost in discriminability for certain pattern pairs with the addition of extra RFs, which was not previously shown, now appears as two new panels in Fig. 2.</w:t>
       </w:r>
     </w:p>
@@ -1065,15 +801,7 @@
           <w:sz w:val="20"/>
           <w:szCs w:val="20"/>
         </w:rPr>
-        <w:t xml:space="preserve">Justification for averaging added to text. </w:t>
-      </w:r>
-      <w:r>
-        <w:rPr>
-          <w:color w:val="00000A"/>
-          <w:sz w:val="20"/>
-          <w:szCs w:val="20"/>
-        </w:rPr>
-        <w:t>See also final point.</w:t>
+        <w:t>Justification for averaging added to text. See also final point.</w:t>
       </w:r>
     </w:p>
     <w:p>
@@ -1129,7 +857,7 @@
           <w:sz w:val="20"/>
           <w:szCs w:val="20"/>
         </w:rPr>
-        <w:t>It is true that the choice of difference metric (r.m.s. difference) was somewhat arbitrary, though we didn't select this measure because it performs better! We have added a comment about this to the methods section.</w:t>
+        <w:t>It is true that the choice of difference metric (r.m.s. difference) was somewhat arbitrary, though we didn't select this measure because it performs better. We have added a comment about this to the methods section.</w:t>
       </w:r>
     </w:p>
     <w:p>
@@ -1245,47 +973,7 @@
           <w:sz w:val="20"/>
           <w:szCs w:val="20"/>
         </w:rPr>
-        <w:t xml:space="preserve">We have not obtained the original data for the Rfs. </w:t>
-      </w:r>
-      <w:r>
-        <w:rPr>
-          <w:color w:val="00000A"/>
-          <w:sz w:val="20"/>
-          <w:szCs w:val="20"/>
-        </w:rPr>
-        <w:t xml:space="preserve">We were already </w:t>
-      </w:r>
-      <w:r>
-        <w:rPr>
-          <w:color w:val="00000A"/>
-          <w:sz w:val="20"/>
-          <w:szCs w:val="20"/>
-        </w:rPr>
-        <w:t xml:space="preserve">averaging across flies so small changes in the accuracy of individual RF recordings </w:t>
-      </w:r>
-      <w:r>
-        <w:rPr>
-          <w:color w:val="00000A"/>
-          <w:sz w:val="20"/>
-          <w:szCs w:val="20"/>
-        </w:rPr>
-        <w:t xml:space="preserve">would be unlikely </w:t>
-      </w:r>
-      <w:r>
-        <w:rPr>
-          <w:color w:val="00000A"/>
-          <w:sz w:val="20"/>
-          <w:szCs w:val="20"/>
-        </w:rPr>
-        <w:t xml:space="preserve">make a lot of difference. There's sufficient averaging in the process that getting the originals would not add much. </w:t>
-      </w:r>
-      <w:r>
-        <w:rPr>
-          <w:color w:val="00000A"/>
-          <w:sz w:val="20"/>
-          <w:szCs w:val="20"/>
-        </w:rPr>
-        <w:t>Similarly, other processing steps rely on averaging and reduce the significance of using original data. Finally, in the course of modelling research for our other paper, variants on the averaging process were used and have shown negligible effect on results.</w:t>
+        <w:t>We have not obtained the original data for the Rfs. We were already averaging across flies so small changes in the accuracy of individual RF recordings would be unlikely make a lot of difference. There's sufficient averaging in the process that getting the originals would not add much. Similarly, other processing steps rely on averaging and reduce the significance of using original data. Finally, in the course of modelling research for our other paper, variants on the averaging process were used and have shown negligible effect on results.</w:t>
       </w:r>
     </w:p>
     <w:sectPr>

</xml_diff>

<commit_message>
add spike timing stuff
</commit_message>
<xml_diff>
--- a/response to reviewers.docx
+++ b/response to reviewers.docx
@@ -2,6 +2,29 @@
 <file path=word/document.xml><?xml version="1.0" encoding="utf-8"?>
 <w:document xmlns:o="urn:schemas-microsoft-com:office:office" xmlns:r="http://schemas.openxmlformats.org/officeDocument/2006/relationships" xmlns:v="urn:schemas-microsoft-com:vml" xmlns:w="http://schemas.openxmlformats.org/wordprocessingml/2006/main" xmlns:w10="urn:schemas-microsoft-com:office:word" xmlns:wp="http://schemas.openxmlformats.org/drawingml/2006/wordprocessingDrawing" xmlns:wps="http://schemas.microsoft.com/office/word/2010/wordprocessingShape" xmlns:wpg="http://schemas.microsoft.com/office/word/2010/wordprocessingGroup" xmlns:mc="http://schemas.openxmlformats.org/markup-compatibility/2006" xmlns:wp14="http://schemas.microsoft.com/office/word/2010/wordprocessingDrawing" xmlns:w14="http://schemas.microsoft.com/office/word/2010/wordml" mc:Ignorable="w14 wp14">
   <w:body>
+    <w:p>
+      <w:pPr>
+        <w:pStyle w:val="PreformattedText"/>
+        <w:rPr/>
+      </w:pPr>
+      <w:r>
+        <w:rPr>
+          <w:rFonts w:ascii="Times New Roman" w:hAnsi="Times New Roman"/>
+        </w:rPr>
+        <w:t>We have addressed the editor’s comment (about spiking neurons) in the discussion.</w:t>
+      </w:r>
+    </w:p>
+    <w:p>
+      <w:pPr>
+        <w:pStyle w:val="PreformattedText"/>
+        <w:rPr>
+          <w:rFonts w:ascii="Times New Roman" w:hAnsi="Times New Roman"/>
+        </w:rPr>
+      </w:pPr>
+      <w:r>
+        <w:rPr/>
+      </w:r>
+    </w:p>
     <w:p>
       <w:pPr>
         <w:pStyle w:val="PreformattedText"/>

</xml_diff>

<commit_message>
tweaks to reviewer response
</commit_message>
<xml_diff>
--- a/response to reviewers.docx
+++ b/response to reviewers.docx
@@ -158,15 +158,25 @@
     <w:p>
       <w:pPr>
         <w:pStyle w:val="PreformattedText"/>
-        <w:rPr>
-          <w:rFonts w:ascii="Times New Roman" w:hAnsi="Times New Roman"/>
-        </w:rPr>
-      </w:pPr>
-      <w:r>
-        <w:rPr>
-          <w:rFonts w:ascii="Times New Roman" w:hAnsi="Times New Roman"/>
-        </w:rPr>
-        <w:t>We have made a number of amendments in relation to the reviewer's major comment. Firstly, we have changed the mentioned sentence that uses the phrase "complex scenes" so as not to imply that we understand how complex scenes would be encoded by these cells. We have introduced a new figure which shows an illustration of how the R4d neurons respond to natural images, indicating that there would be useful information given about the positions of the trees. Although, as the reviewer notes, the scope of this paper was principally to examine the RF outputs in relation to the artificial stimuli used in behavioural experiments, we agree that the broader question of the role these cells could play in a more natural context is an interesting one. Therefore, in addition to the figure we have added an extra section to the discussion, which discusses this issue.</w:t>
+        <w:rPr/>
+      </w:pPr>
+      <w:r>
+        <w:rPr>
+          <w:rFonts w:ascii="Times New Roman" w:hAnsi="Times New Roman"/>
+        </w:rPr>
+        <w:t>We have made a number of amendments in relation to t</w:t>
+      </w:r>
+      <w:r>
+        <w:rPr>
+          <w:rFonts w:ascii="Times New Roman" w:hAnsi="Times New Roman"/>
+        </w:rPr>
+        <w:t>his</w:t>
+      </w:r>
+      <w:r>
+        <w:rPr>
+          <w:rFonts w:ascii="Times New Roman" w:hAnsi="Times New Roman"/>
+        </w:rPr>
+        <w:t xml:space="preserve"> comment. Firstly, we have changed the mentioned sentence that uses the phrase "complex scenes" so as not to imply that we understand how complex scenes would be encoded by these cells. We have introduced a new figure which shows an illustration of how the R4d neurons respond to natural images, indicating that there would be useful information given about the positions of trees. Although, as the reviewer notes, the scope of this paper was principally to examine the RF outputs in relation to the artificial stimuli used in behavioural experiments, we agree that the broader question of the role these cells could play in a more natural context is an interesting one. Therefore, in addition to the figure we have added an extra section to the discussion, which discusses this issue.</w:t>
       </w:r>
     </w:p>
     <w:p>
@@ -590,24 +600,40 @@
           <w:sz w:val="20"/>
           <w:szCs w:val="20"/>
         </w:rPr>
-        <w:t>We have now discussed our choice of the root mean square difference function in the methods, where it is also noted that there are other possibilities. We have not cited Dewar et al. as we did not look at place homing in this work and so we felt the connection was a little tenuous. We did previously carry out some different modelling work looking at homing that made use of the ring neuron RFs (Dewar et al., Navigation-specific coding in the visual system of Drosophila, Biosystems, 2015) and this is mentioned in the text. In the new discussion section, we now discuss previous models of pattern recognition (e.g. Horridge).</w:t>
-      </w:r>
-    </w:p>
-    <w:p>
-      <w:pPr>
-        <w:pStyle w:val="Normal"/>
+        <w:t xml:space="preserve">We have now discussed our choice of the root mean square difference function in the methods, where it is also noted that there are other possibilities. We have not cited Dewar et al. as we did not look at place homing in this work and so </w:t>
+      </w:r>
+      <w:r>
         <w:rPr>
           <w:rFonts w:ascii="Times New Roman" w:hAnsi="Times New Roman"/>
           <w:sz w:val="20"/>
           <w:szCs w:val="20"/>
         </w:rPr>
-      </w:pPr>
+        <w:t>felt that it was not relevant here</w:t>
+      </w:r>
       <w:r>
         <w:rPr>
           <w:rFonts w:ascii="Times New Roman" w:hAnsi="Times New Roman"/>
           <w:sz w:val="20"/>
           <w:szCs w:val="20"/>
         </w:rPr>
+        <w:t>. We did previously carry out some different modelling work looking at homing that made use of the ring neuron RFs (Dewar et al., Navigation-specific coding in the visual system of Drosophila, Biosystems, 2015) and this is mentioned in the text. In the new discussion section, we now discuss previous models of pattern recognition (e.g. Horridge).</w:t>
+      </w:r>
+    </w:p>
+    <w:p>
+      <w:pPr>
+        <w:pStyle w:val="Normal"/>
+        <w:rPr>
+          <w:rFonts w:ascii="Times New Roman" w:hAnsi="Times New Roman"/>
+          <w:sz w:val="20"/>
+          <w:szCs w:val="20"/>
+        </w:rPr>
+      </w:pPr>
+      <w:r>
+        <w:rPr>
+          <w:rFonts w:ascii="Times New Roman" w:hAnsi="Times New Roman"/>
+          <w:sz w:val="20"/>
+          <w:szCs w:val="20"/>
+        </w:rPr>
       </w:r>
     </w:p>
     <w:p>
@@ -656,15 +682,25 @@
     <w:p>
       <w:pPr>
         <w:pStyle w:val="PreformattedText"/>
-        <w:rPr>
-          <w:rFonts w:ascii="Times New Roman" w:hAnsi="Times New Roman"/>
-        </w:rPr>
-      </w:pPr>
-      <w:r>
-        <w:rPr>
-          <w:rFonts w:ascii="Times New Roman" w:hAnsi="Times New Roman"/>
-        </w:rPr>
-        <w:t>Data showing a boost in discriminability for certain pattern pairs with the addition of extra RFs, which was not previously shown, now appears as two new panels in Fig. 2.</w:t>
+        <w:rPr/>
+      </w:pPr>
+      <w:r>
+        <w:rPr>
+          <w:rFonts w:ascii="Times New Roman" w:hAnsi="Times New Roman"/>
+        </w:rPr>
+        <w:t>Data showing a boost in discriminability for certain pattern pairs with the addition of extra RFs, which was not previously shown, now appears as two new panels in Fig</w:t>
+      </w:r>
+      <w:r>
+        <w:rPr>
+          <w:rFonts w:ascii="Times New Roman" w:hAnsi="Times New Roman"/>
+        </w:rPr>
+        <w:t>ure</w:t>
+      </w:r>
+      <w:r>
+        <w:rPr>
+          <w:rFonts w:ascii="Times New Roman" w:hAnsi="Times New Roman"/>
+        </w:rPr>
+        <w:t xml:space="preserve"> 2.</w:t>
       </w:r>
     </w:p>
     <w:p>
@@ -851,9 +887,7 @@
     <w:p>
       <w:pPr>
         <w:pStyle w:val="PreformattedText"/>
-        <w:rPr>
-          <w:rFonts w:ascii="Times New Roman" w:hAnsi="Times New Roman"/>
-        </w:rPr>
+        <w:rPr/>
       </w:pPr>
       <w:r>
         <w:rPr>
@@ -861,21 +895,6 @@
           <w:color w:val="0000FF"/>
         </w:rPr>
         <w:t>Page 14 (Materials and methods, Turning visual receptive field data into visual filters). The authors should ask Seeling and Jayaraman for their original data instead of extracting values from figures for better precision and clarity.</w:t>
-      </w:r>
-    </w:p>
-    <w:p>
-      <w:pPr>
-        <w:pStyle w:val="PreformattedText"/>
-        <w:rPr>
-          <w:rFonts w:ascii="Times New Roman" w:hAnsi="Times New Roman"/>
-        </w:rPr>
-      </w:pPr>
-      <w:r>
-        <w:rPr>
-          <w:rFonts w:ascii="Times New Roman" w:hAnsi="Times New Roman"/>
-          <w:color w:val="0000FF"/>
-        </w:rPr>
-        <w:t>Responses to individual comments are listed below, using the reviewer's original numbering system.</w:t>
         <w:br/>
       </w:r>
       <w:r>
@@ -890,7 +909,31 @@
         <w:rPr>
           <w:rFonts w:ascii="Times New Roman" w:hAnsi="Times New Roman"/>
         </w:rPr>
-        <w:t>, variants on the averaging process were used and have shown negligible effect on results.</w:t>
+        <w:t xml:space="preserve">, variants on the averaging process were </w:t>
+      </w:r>
+      <w:r>
+        <w:rPr>
+          <w:rFonts w:ascii="Times New Roman" w:hAnsi="Times New Roman"/>
+        </w:rPr>
+        <w:t>trialled</w:t>
+      </w:r>
+      <w:r>
+        <w:rPr>
+          <w:rFonts w:ascii="Times New Roman" w:hAnsi="Times New Roman"/>
+        </w:rPr>
+        <w:t xml:space="preserve"> </w:t>
+      </w:r>
+      <w:r>
+        <w:rPr>
+          <w:rFonts w:ascii="Times New Roman" w:hAnsi="Times New Roman"/>
+        </w:rPr>
+        <w:t xml:space="preserve">and had a </w:t>
+      </w:r>
+      <w:r>
+        <w:rPr>
+          <w:rFonts w:ascii="Times New Roman" w:hAnsi="Times New Roman"/>
+        </w:rPr>
+        <w:t>negligible effect on results.</w:t>
       </w:r>
     </w:p>
     <w:p>

</xml_diff>